<commit_message>
Update non-coding file: Techical doucmentation; user documentation
</commit_message>
<xml_diff>
--- a/Documentation/User Documentation.docx
+++ b/Documentation/User Documentation.docx
@@ -10,11 +10,7 @@
           <w:docPartUnique/>
         </w:docPartObj>
       </w:sdtPr>
-      <w:sdtEndPr>
-        <w:rPr>
-          <w:lang w:val="en-US"/>
-        </w:rPr>
-      </w:sdtEndPr>
+      <w:sdtEndPr/>
       <w:sdtContent>
         <w:p>
           <w:r>
@@ -24,7 +20,7 @@
             <mc:AlternateContent>
               <mc:Choice Requires="wps">
                 <w:drawing>
-                  <wp:anchor distT="0" distB="0" distL="114300" distR="114300" simplePos="0" relativeHeight="251659264" behindDoc="0" locked="0" layoutInCell="1" allowOverlap="1" wp14:anchorId="5AFE0C5D" wp14:editId="5F2D2F23">
+                  <wp:anchor distT="0" distB="0" distL="114300" distR="114300" simplePos="0" relativeHeight="251659264" behindDoc="0" locked="0" layoutInCell="1" allowOverlap="1" wp14:anchorId="0258BAFC" wp14:editId="210A019B">
                     <wp:simplePos x="0" y="0"/>
                     <mc:AlternateContent>
                       <mc:Choice Requires="wp14">
@@ -235,7 +231,7 @@
             <mc:AlternateContent>
               <mc:Choice Requires="wps">
                 <w:drawing>
-                  <wp:anchor distT="0" distB="0" distL="114300" distR="114300" simplePos="0" relativeHeight="251660288" behindDoc="0" locked="0" layoutInCell="1" allowOverlap="1" wp14:anchorId="63764C5F" wp14:editId="4C5CBF9D">
+                  <wp:anchor distT="0" distB="0" distL="114300" distR="114300" simplePos="0" relativeHeight="251660288" behindDoc="0" locked="0" layoutInCell="1" allowOverlap="1" wp14:anchorId="17EC69A9" wp14:editId="639E3469">
                     <wp:simplePos x="0" y="0"/>
                     <mc:AlternateContent>
                       <mc:Choice Requires="wp14">
@@ -392,15 +388,7 @@
         </w:p>
         <w:p/>
         <w:p>
-          <w:pPr>
-            <w:rPr>
-              <w:lang w:val="en-US"/>
-            </w:rPr>
-          </w:pPr>
           <w:r>
-            <w:rPr>
-              <w:lang w:val="en-US"/>
-            </w:rPr>
             <w:br w:type="page"/>
           </w:r>
         </w:p>
@@ -411,12 +399,16 @@
         <w:pStyle w:val="Subtitle"/>
         <w:jc w:val="center"/>
         <w:rPr>
-          <w:sz w:val="72"/>
-        </w:rPr>
-      </w:pPr>
-      <w:r>
-        <w:rPr>
-          <w:sz w:val="72"/>
+          <w:sz w:val="60"/>
+          <w:szCs w:val="60"/>
+          <w:lang w:val="en-SG"/>
+        </w:rPr>
+      </w:pPr>
+      <w:r>
+        <w:rPr>
+          <w:sz w:val="60"/>
+          <w:szCs w:val="60"/>
+          <w:lang w:val="en-SG"/>
         </w:rPr>
         <w:lastRenderedPageBreak/>
         <w:t>Generate Templates</w:t>
@@ -427,14 +419,12 @@
         <w:rPr>
           <w:b/>
           <w:sz w:val="18"/>
-          <w:lang w:val="en-US"/>
         </w:rPr>
       </w:pPr>
       <w:r>
         <w:rPr>
           <w:b/>
           <w:sz w:val="18"/>
-          <w:lang w:val="en-US"/>
         </w:rPr>
         <w:t xml:space="preserve">The feature aims to allow users to generate any non-travel related templates from the reference BOTLAID report. BOTLAID report can be generated using Batch Managers in System 6 Renovation. </w:t>
       </w:r>
@@ -446,33 +436,22 @@
           <w:ilvl w:val="0"/>
           <w:numId w:val="1"/>
         </w:numPr>
-        <w:rPr>
-          <w:lang w:val="en-US"/>
-        </w:rPr>
-      </w:pPr>
-      <w:r>
-        <w:rPr>
-          <w:lang w:val="en-US"/>
-        </w:rPr>
+      </w:pPr>
+      <w:r>
         <w:t xml:space="preserve">Go </w:t>
       </w:r>
       <w:r>
         <w:rPr>
           <w:b/>
-          <w:lang w:val="en-US"/>
         </w:rPr>
         <w:t>Developer</w:t>
       </w:r>
       <w:r>
-        <w:rPr>
-          <w:lang w:val="en-US"/>
-        </w:rPr>
         <w:t xml:space="preserve"> -&gt; </w:t>
       </w:r>
       <w:r>
         <w:rPr>
           <w:b/>
-          <w:lang w:val="en-US"/>
         </w:rPr>
         <w:t>Macros</w:t>
       </w:r>
@@ -480,16 +459,13 @@
     <w:p>
       <w:pPr>
         <w:ind w:firstLine="450"/>
-        <w:rPr>
-          <w:lang w:val="en-US"/>
-        </w:rPr>
       </w:pPr>
       <w:r>
         <w:rPr>
           <w:noProof/>
         </w:rPr>
         <w:drawing>
-          <wp:inline distT="0" distB="0" distL="0" distR="0" wp14:anchorId="082D0A1A" wp14:editId="42E936A6">
+          <wp:inline distT="0" distB="0" distL="0" distR="0" wp14:anchorId="474D8CF1" wp14:editId="0524C981">
             <wp:extent cx="5080394" cy="1642056"/>
             <wp:effectExtent l="0" t="0" r="6350" b="0"/>
             <wp:docPr id="1" name="Picture 1"/>
@@ -539,21 +515,14 @@
           <w:ilvl w:val="0"/>
           <w:numId w:val="1"/>
         </w:numPr>
-        <w:rPr>
-          <w:lang w:val="en-US"/>
-        </w:rPr>
-      </w:pPr>
-      <w:r>
-        <w:rPr>
-          <w:lang w:val="en-US"/>
-        </w:rPr>
+      </w:pPr>
+      <w:r>
         <w:t xml:space="preserve">Select the macro with the name </w:t>
       </w:r>
       <w:r>
         <w:rPr>
           <w:b/>
           <w:i/>
-          <w:lang w:val="en-US"/>
         </w:rPr>
         <w:t>……</w:t>
       </w:r>
@@ -562,7 +531,6 @@
         <w:rPr>
           <w:b/>
           <w:i/>
-          <w:lang w:val="en-US"/>
         </w:rPr>
         <w:t>!</w:t>
       </w:r>
@@ -571,7 +539,6 @@
         <w:rPr>
           <w:b/>
           <w:i/>
-          <w:lang w:val="en-US"/>
         </w:rPr>
         <w:t>Generate</w:t>
       </w:r>
@@ -580,52 +547,40 @@
         <w:rPr>
           <w:b/>
           <w:i/>
-          <w:lang w:val="en-US"/>
         </w:rPr>
         <w:t>_Template.Generate_Template</w:t>
       </w:r>
       <w:proofErr w:type="spellEnd"/>
       <w:r>
-        <w:rPr>
-          <w:lang w:val="en-US"/>
-        </w:rPr>
         <w:t xml:space="preserve">, and then click </w:t>
       </w:r>
       <w:r>
         <w:rPr>
           <w:b/>
           <w:u w:val="single"/>
-          <w:lang w:val="en-US"/>
         </w:rPr>
         <w:t>R</w:t>
       </w:r>
       <w:r>
         <w:rPr>
           <w:b/>
-          <w:lang w:val="en-US"/>
         </w:rPr>
         <w:t>un</w:t>
       </w:r>
       <w:r>
-        <w:rPr>
-          <w:lang w:val="en-US"/>
-        </w:rPr>
         <w:t>.</w:t>
       </w:r>
     </w:p>
     <w:p>
       <w:pPr>
         <w:ind w:firstLine="450"/>
-        <w:rPr>
-          <w:lang w:val="en-US"/>
-        </w:rPr>
       </w:pPr>
       <w:r>
         <w:rPr>
           <w:noProof/>
         </w:rPr>
         <w:drawing>
-          <wp:inline distT="0" distB="0" distL="0" distR="0" wp14:anchorId="07E268C8" wp14:editId="13DA7868">
+          <wp:inline distT="0" distB="0" distL="0" distR="0" wp14:anchorId="6F530612" wp14:editId="5F1CC0D2">
             <wp:extent cx="4572000" cy="2660904"/>
             <wp:effectExtent l="0" t="0" r="0" b="6350"/>
             <wp:docPr id="2" name="Picture 2"/>
@@ -668,9 +623,6 @@
           <w:ilvl w:val="0"/>
           <w:numId w:val="1"/>
         </w:numPr>
-        <w:rPr>
-          <w:lang w:val="en-US"/>
-        </w:rPr>
         <w:sectPr>
           <w:footerReference w:type="default" r:id="rId11"/>
           <w:pgSz w:w="11906" w:h="16838"/>
@@ -689,14 +641,8 @@
           <w:ilvl w:val="0"/>
           <w:numId w:val="1"/>
         </w:numPr>
-        <w:rPr>
-          <w:lang w:val="en-US"/>
-        </w:rPr>
-      </w:pPr>
-      <w:r>
-        <w:rPr>
-          <w:lang w:val="en-US"/>
-        </w:rPr>
+      </w:pPr>
+      <w:r>
         <w:lastRenderedPageBreak/>
         <w:t xml:space="preserve">Select the reference BOTLAID file with the campaign code. </w:t>
       </w:r>
@@ -704,16 +650,13 @@
     <w:p>
       <w:pPr>
         <w:ind w:firstLine="450"/>
-        <w:rPr>
-          <w:lang w:val="en-US"/>
-        </w:rPr>
       </w:pPr>
       <w:r>
         <w:rPr>
           <w:noProof/>
         </w:rPr>
         <w:drawing>
-          <wp:inline distT="0" distB="0" distL="0" distR="0" wp14:anchorId="0EFA3268" wp14:editId="2F6C65C5">
+          <wp:inline distT="0" distB="0" distL="0" distR="0" wp14:anchorId="6D1E21DC" wp14:editId="3805F281">
             <wp:extent cx="4177990" cy="2615983"/>
             <wp:effectExtent l="0" t="0" r="0" b="0"/>
             <wp:docPr id="3" name="Picture 3"/>
@@ -756,43 +699,30 @@
           <w:ilvl w:val="0"/>
           <w:numId w:val="1"/>
         </w:numPr>
-        <w:rPr>
-          <w:lang w:val="en-US"/>
-        </w:rPr>
-      </w:pPr>
-      <w:r>
-        <w:rPr>
-          <w:lang w:val="en-US"/>
-        </w:rPr>
+      </w:pPr>
+      <w:r>
         <w:t xml:space="preserve">If the campaign allows dependent, the screen below will appear. Key in the </w:t>
       </w:r>
       <w:r>
         <w:rPr>
           <w:b/>
-          <w:lang w:val="en-US"/>
         </w:rPr>
         <w:t>maximum number of dependent that is allowed</w:t>
       </w:r>
       <w:r>
-        <w:rPr>
-          <w:lang w:val="en-US"/>
-        </w:rPr>
         <w:t xml:space="preserve"> for this campaign. The number is determined by the users/ department. </w:t>
       </w:r>
     </w:p>
     <w:p>
       <w:pPr>
         <w:ind w:firstLine="450"/>
-        <w:rPr>
-          <w:lang w:val="en-US"/>
-        </w:rPr>
       </w:pPr>
       <w:r>
         <w:rPr>
           <w:noProof/>
         </w:rPr>
         <w:drawing>
-          <wp:inline distT="0" distB="0" distL="0" distR="0" wp14:anchorId="6C8913ED" wp14:editId="61CE515F">
+          <wp:inline distT="0" distB="0" distL="0" distR="0" wp14:anchorId="573502D2" wp14:editId="27BA28D4">
             <wp:extent cx="2756079" cy="1100913"/>
             <wp:effectExtent l="0" t="0" r="6350" b="4445"/>
             <wp:docPr id="4" name="Picture 4"/>
@@ -869,16 +799,13 @@
     <w:p>
       <w:pPr>
         <w:ind w:firstLine="450"/>
-        <w:rPr>
-          <w:lang w:val="en-US"/>
-        </w:rPr>
       </w:pPr>
       <w:r>
         <w:rPr>
           <w:noProof/>
         </w:rPr>
         <w:drawing>
-          <wp:inline distT="0" distB="0" distL="0" distR="0" wp14:anchorId="498A77F0" wp14:editId="60281C49">
+          <wp:inline distT="0" distB="0" distL="0" distR="0" wp14:anchorId="2BBD0E21" wp14:editId="0ED3DBE9">
             <wp:extent cx="5196468" cy="2613676"/>
             <wp:effectExtent l="0" t="0" r="4445" b="0"/>
             <wp:docPr id="5" name="Picture 5"/>
@@ -921,11 +848,272 @@
         </w:drawing>
       </w:r>
     </w:p>
-    <w:p>
-      <w:pPr>
-        <w:rPr>
-          <w:lang w:val="en-US"/>
-        </w:rPr>
+    <w:p/>
+    <w:p>
+      <w:r>
+        <w:t>Note on filling up the templates:</w:t>
+      </w:r>
+    </w:p>
+    <w:p/>
+    <w:p>
+      <w:pPr>
+        <w:pStyle w:val="ListParagraph"/>
+        <w:numPr>
+          <w:ilvl w:val="0"/>
+          <w:numId w:val="4"/>
+        </w:numPr>
+        <w:ind w:left="360"/>
+      </w:pPr>
+      <w:r>
+        <w:t xml:space="preserve">Address reference is used for multiple people </w:t>
+      </w:r>
+      <w:r>
+        <w:t xml:space="preserve">to share the same address. You will only need to fill in that segment if the address you are entering is the same as one of the address you had entered before. In that case, you are not supposed to key in the ADDRESS and ADDRTYPE segment anymore. </w:t>
+      </w:r>
+    </w:p>
+    <w:p>
+      <w:r>
+        <w:t>Explanation of compulsory segment and compulsory segment:</w:t>
+      </w:r>
+    </w:p>
+    <w:tbl>
+      <w:tblPr>
+        <w:tblStyle w:val="TableGrid"/>
+        <w:tblW w:w="0" w:type="auto"/>
+        <w:tblLayout w:type="fixed"/>
+        <w:tblLook w:val="04A0" w:firstRow="1" w:lastRow="0" w:firstColumn="1" w:lastColumn="0" w:noHBand="0" w:noVBand="1"/>
+      </w:tblPr>
+      <w:tblGrid>
+        <w:gridCol w:w="1008"/>
+        <w:gridCol w:w="900"/>
+        <w:gridCol w:w="7334"/>
+      </w:tblGrid>
+      <w:tr>
+        <w:tc>
+          <w:tcPr>
+            <w:tcW w:w="1008" w:type="dxa"/>
+          </w:tcPr>
+          <w:p>
+            <w:r>
+              <w:t>Colour of Segment</w:t>
+            </w:r>
+          </w:p>
+        </w:tc>
+        <w:tc>
+          <w:tcPr>
+            <w:tcW w:w="900" w:type="dxa"/>
+          </w:tcPr>
+          <w:p>
+            <w:r>
+              <w:t>Colour of Field</w:t>
+            </w:r>
+          </w:p>
+        </w:tc>
+        <w:tc>
+          <w:tcPr>
+            <w:tcW w:w="7334" w:type="dxa"/>
+          </w:tcPr>
+          <w:p>
+            <w:r>
+              <w:t>Remark</w:t>
+            </w:r>
+          </w:p>
+        </w:tc>
+      </w:tr>
+      <w:tr>
+        <w:tc>
+          <w:tcPr>
+            <w:tcW w:w="1008" w:type="dxa"/>
+          </w:tcPr>
+          <w:p>
+            <w:r>
+              <w:t>Yellow</w:t>
+            </w:r>
+          </w:p>
+        </w:tc>
+        <w:tc>
+          <w:tcPr>
+            <w:tcW w:w="900" w:type="dxa"/>
+          </w:tcPr>
+          <w:p>
+            <w:r>
+              <w:t>White</w:t>
+            </w:r>
+          </w:p>
+        </w:tc>
+        <w:tc>
+          <w:tcPr>
+            <w:tcW w:w="7334" w:type="dxa"/>
+          </w:tcPr>
+          <w:p>
+            <w:bookmarkStart w:id="0" w:name="OLE_LINK1"/>
+            <w:bookmarkStart w:id="1" w:name="OLE_LINK2"/>
+            <w:r>
+              <w:t>Only fill up if necessary</w:t>
+            </w:r>
+            <w:bookmarkEnd w:id="0"/>
+            <w:bookmarkEnd w:id="1"/>
+          </w:p>
+        </w:tc>
+      </w:tr>
+      <w:tr>
+        <w:tc>
+          <w:tcPr>
+            <w:tcW w:w="1008" w:type="dxa"/>
+          </w:tcPr>
+          <w:p>
+            <w:r>
+              <w:t>Yellow</w:t>
+            </w:r>
+          </w:p>
+        </w:tc>
+        <w:tc>
+          <w:tcPr>
+            <w:tcW w:w="900" w:type="dxa"/>
+          </w:tcPr>
+          <w:p>
+            <w:r>
+              <w:t>Yellow</w:t>
+            </w:r>
+          </w:p>
+        </w:tc>
+        <w:tc>
+          <w:tcPr>
+            <w:tcW w:w="7334" w:type="dxa"/>
+          </w:tcPr>
+          <w:p>
+            <w:r>
+              <w:t>Compulsory to fill up</w:t>
+            </w:r>
+          </w:p>
+        </w:tc>
+      </w:tr>
+      <w:tr>
+        <w:tc>
+          <w:tcPr>
+            <w:tcW w:w="1008" w:type="dxa"/>
+          </w:tcPr>
+          <w:p>
+            <w:r>
+              <w:t xml:space="preserve">White </w:t>
+            </w:r>
+          </w:p>
+        </w:tc>
+        <w:tc>
+          <w:tcPr>
+            <w:tcW w:w="900" w:type="dxa"/>
+          </w:tcPr>
+          <w:p>
+            <w:r>
+              <w:t>White</w:t>
+            </w:r>
+          </w:p>
+        </w:tc>
+        <w:tc>
+          <w:tcPr>
+            <w:tcW w:w="7334" w:type="dxa"/>
+          </w:tcPr>
+          <w:p>
+            <w:r>
+              <w:t>Only fill up if necessary</w:t>
+            </w:r>
+          </w:p>
+        </w:tc>
+      </w:tr>
+      <w:tr>
+        <w:tc>
+          <w:tcPr>
+            <w:tcW w:w="1008" w:type="dxa"/>
+          </w:tcPr>
+          <w:p>
+            <w:r>
+              <w:t>White</w:t>
+            </w:r>
+          </w:p>
+        </w:tc>
+        <w:tc>
+          <w:tcPr>
+            <w:tcW w:w="900" w:type="dxa"/>
+          </w:tcPr>
+          <w:p>
+            <w:r>
+              <w:t>Yellow</w:t>
+            </w:r>
+          </w:p>
+        </w:tc>
+        <w:tc>
+          <w:tcPr>
+            <w:tcW w:w="7334" w:type="dxa"/>
+          </w:tcPr>
+          <w:p>
+            <w:r>
+              <w:t>If there is no field in the segment, the field can be filled blank. If there is any field under the segment is filled, the field must be filled up too. Below is an example.</w:t>
+            </w:r>
+          </w:p>
+          <w:p>
+            <w:r>
+              <w:rPr>
+                <w:noProof/>
+              </w:rPr>
+              <w:drawing>
+                <wp:inline distT="0" distB="0" distL="0" distR="0" wp14:anchorId="01F7CA75" wp14:editId="1A1EAB05">
+                  <wp:extent cx="4557131" cy="461482"/>
+                  <wp:effectExtent l="0" t="0" r="0" b="0"/>
+                  <wp:docPr id="10" name="Picture 10"/>
+                  <wp:cNvGraphicFramePr>
+                    <a:graphicFrameLocks xmlns:a="http://schemas.openxmlformats.org/drawingml/2006/main" noChangeAspect="1"/>
+                  </wp:cNvGraphicFramePr>
+                  <a:graphic xmlns:a="http://schemas.openxmlformats.org/drawingml/2006/main">
+                    <a:graphicData uri="http://schemas.openxmlformats.org/drawingml/2006/picture">
+                      <pic:pic xmlns:pic="http://schemas.openxmlformats.org/drawingml/2006/picture">
+                        <pic:nvPicPr>
+                          <pic:cNvPr id="0" name=""/>
+                          <pic:cNvPicPr/>
+                        </pic:nvPicPr>
+                        <pic:blipFill rotWithShape="1">
+                          <a:blip r:embed="rId15"/>
+                          <a:srcRect l="12463" t="28409" r="21897" b="60228"/>
+                          <a:stretch/>
+                        </pic:blipFill>
+                        <pic:spPr bwMode="auto">
+                          <a:xfrm>
+                            <a:off x="0" y="0"/>
+                            <a:ext cx="4556791" cy="461448"/>
+                          </a:xfrm>
+                          <a:prstGeom prst="rect">
+                            <a:avLst/>
+                          </a:prstGeom>
+                          <a:ln>
+                            <a:noFill/>
+                          </a:ln>
+                          <a:extLst>
+                            <a:ext uri="{53640926-AAD7-44D8-BBD7-CCE9431645EC}">
+                              <a14:shadowObscured xmlns:a14="http://schemas.microsoft.com/office/drawing/2010/main"/>
+                            </a:ext>
+                          </a:extLst>
+                        </pic:spPr>
+                      </pic:pic>
+                    </a:graphicData>
+                  </a:graphic>
+                </wp:inline>
+              </w:drawing>
+            </w:r>
+          </w:p>
+          <w:p>
+            <w:r>
+              <w:t xml:space="preserve">There is no need to fill anything and leave the address segment blank. However, if Address Line 3 is filled, Address Line 1 and Postal code must be </w:t>
+            </w:r>
+            <w:r>
+              <w:t xml:space="preserve">filled up too. </w:t>
+            </w:r>
+            <w:bookmarkStart w:id="2" w:name="_GoBack"/>
+            <w:bookmarkEnd w:id="2"/>
+          </w:p>
+        </w:tc>
+      </w:tr>
+    </w:tbl>
+    <w:p>
+      <w:pPr>
         <w:sectPr>
           <w:pgSz w:w="11906" w:h="16838"/>
           <w:pgMar w:top="1440" w:right="1440" w:bottom="1440" w:left="1440" w:header="720" w:footer="720" w:gutter="0"/>
@@ -941,15 +1129,48 @@
         <w:pStyle w:val="Subtitle"/>
         <w:jc w:val="center"/>
         <w:rPr>
-          <w:sz w:val="72"/>
-        </w:rPr>
-      </w:pPr>
-      <w:r>
-        <w:rPr>
-          <w:sz w:val="72"/>
+          <w:sz w:val="60"/>
+          <w:szCs w:val="60"/>
+          <w:lang w:val="en-SG"/>
+        </w:rPr>
+      </w:pPr>
+      <w:r>
+        <w:rPr>
+          <w:sz w:val="60"/>
+          <w:szCs w:val="60"/>
+          <w:lang w:val="en-SG"/>
         </w:rPr>
         <w:lastRenderedPageBreak/>
-        <w:t>Generate intermediate files</w:t>
+        <w:t>Generate</w:t>
+      </w:r>
+      <w:r>
+        <w:rPr>
+          <w:sz w:val="60"/>
+          <w:szCs w:val="60"/>
+          <w:lang w:val="en-SG"/>
+        </w:rPr>
+        <w:t xml:space="preserve"> BOTL</w:t>
+      </w:r>
+      <w:r>
+        <w:rPr>
+          <w:sz w:val="60"/>
+          <w:szCs w:val="60"/>
+          <w:lang w:val="en-SG"/>
+        </w:rPr>
+        <w:t xml:space="preserve"> intermediate files</w:t>
+      </w:r>
+    </w:p>
+    <w:p>
+      <w:pPr>
+        <w:rPr>
+          <w:b/>
+        </w:rPr>
+      </w:pPr>
+      <w:r>
+        <w:rPr>
+          <w:b/>
+        </w:rPr>
+        <w:t>The feature aims to generate the BOTL intermediate files after the users enter the data and fill up the templates. The function required the same BOTLAID report file which is used to generate the templates to work.</w:t>
       </w:r>
     </w:p>
     <w:p>
@@ -959,27 +1180,17 @@
           <w:ilvl w:val="0"/>
           <w:numId w:val="2"/>
         </w:numPr>
-        <w:rPr>
-          <w:lang w:val="en-US"/>
-        </w:rPr>
-      </w:pPr>
-      <w:r>
-        <w:rPr>
-          <w:lang w:val="en-US"/>
-        </w:rPr>
+      </w:pPr>
+      <w:r>
         <w:t xml:space="preserve">Open the </w:t>
       </w:r>
       <w:r>
         <w:rPr>
           <w:b/>
-          <w:lang w:val="en-US"/>
         </w:rPr>
         <w:t>BOTL Convert Renovation.xlsm</w:t>
       </w:r>
       <w:r>
-        <w:rPr>
-          <w:lang w:val="en-US"/>
-        </w:rPr>
         <w:t>.</w:t>
       </w:r>
     </w:p>
@@ -990,14 +1201,8 @@
           <w:ilvl w:val="0"/>
           <w:numId w:val="2"/>
         </w:numPr>
-        <w:rPr>
-          <w:lang w:val="en-US"/>
-        </w:rPr>
-      </w:pPr>
-      <w:r>
-        <w:rPr>
-          <w:lang w:val="en-US"/>
-        </w:rPr>
+      </w:pPr>
+      <w:r>
         <w:t>Open the excel files with the completed data.</w:t>
       </w:r>
     </w:p>
@@ -1008,33 +1213,22 @@
           <w:ilvl w:val="0"/>
           <w:numId w:val="2"/>
         </w:numPr>
-        <w:rPr>
-          <w:lang w:val="en-US"/>
-        </w:rPr>
-      </w:pPr>
-      <w:r>
-        <w:rPr>
-          <w:lang w:val="en-US"/>
-        </w:rPr>
+      </w:pPr>
+      <w:r>
         <w:t xml:space="preserve">Go to </w:t>
       </w:r>
       <w:r>
         <w:rPr>
           <w:b/>
-          <w:lang w:val="en-US"/>
         </w:rPr>
         <w:t>Developer</w:t>
       </w:r>
       <w:r>
-        <w:rPr>
-          <w:lang w:val="en-US"/>
-        </w:rPr>
         <w:t xml:space="preserve"> -&gt; </w:t>
       </w:r>
       <w:r>
         <w:rPr>
           <w:b/>
-          <w:lang w:val="en-US"/>
         </w:rPr>
         <w:t>Macros</w:t>
       </w:r>
@@ -1042,16 +1236,13 @@
     <w:p>
       <w:pPr>
         <w:ind w:firstLine="450"/>
-        <w:rPr>
-          <w:lang w:val="en-US"/>
-        </w:rPr>
       </w:pPr>
       <w:r>
         <w:rPr>
           <w:noProof/>
         </w:rPr>
         <w:drawing>
-          <wp:inline distT="0" distB="0" distL="0" distR="0" wp14:anchorId="3271999B" wp14:editId="4B1EAA7F">
+          <wp:inline distT="0" distB="0" distL="0" distR="0" wp14:anchorId="70A83DE7" wp14:editId="015BB2F8">
             <wp:extent cx="3606085" cy="1165538"/>
             <wp:effectExtent l="0" t="0" r="0" b="0"/>
             <wp:docPr id="6" name="Picture 6"/>
@@ -1101,27 +1292,17 @@
           <w:ilvl w:val="0"/>
           <w:numId w:val="2"/>
         </w:numPr>
-        <w:rPr>
-          <w:lang w:val="en-US"/>
-        </w:rPr>
-      </w:pPr>
-      <w:r>
-        <w:rPr>
-          <w:lang w:val="en-US"/>
-        </w:rPr>
+      </w:pPr>
+      <w:r>
         <w:t xml:space="preserve">Select the macro with the </w:t>
       </w:r>
       <w:r>
-        <w:rPr>
-          <w:lang w:val="en-US"/>
-        </w:rPr>
         <w:t xml:space="preserve">name </w:t>
       </w:r>
       <w:r>
         <w:rPr>
           <w:b/>
           <w:i/>
-          <w:lang w:val="en-US"/>
         </w:rPr>
         <w:t>……</w:t>
       </w:r>
@@ -1130,7 +1311,6 @@
         <w:rPr>
           <w:b/>
           <w:i/>
-          <w:lang w:val="en-US"/>
         </w:rPr>
         <w:t>!</w:t>
       </w:r>
@@ -1139,7 +1319,6 @@
         <w:rPr>
           <w:b/>
           <w:i/>
-          <w:lang w:val="en-US"/>
         </w:rPr>
         <w:t>Generate</w:t>
       </w:r>
@@ -1148,7 +1327,6 @@
         <w:rPr>
           <w:b/>
           <w:i/>
-          <w:lang w:val="en-US"/>
         </w:rPr>
         <w:t>_BOTL_intermed</w:t>
       </w:r>
@@ -1156,52 +1334,40 @@
         <w:rPr>
           <w:b/>
           <w:i/>
-          <w:lang w:val="en-US"/>
         </w:rPr>
         <w:t>iate.Generate_BOTL_intermediate</w:t>
       </w:r>
       <w:proofErr w:type="spellEnd"/>
       <w:r>
-        <w:rPr>
-          <w:lang w:val="en-US"/>
-        </w:rPr>
         <w:t xml:space="preserve">, and then click </w:t>
       </w:r>
       <w:r>
         <w:rPr>
           <w:b/>
           <w:u w:val="single"/>
-          <w:lang w:val="en-US"/>
         </w:rPr>
         <w:t>R</w:t>
       </w:r>
       <w:r>
         <w:rPr>
           <w:b/>
-          <w:lang w:val="en-US"/>
         </w:rPr>
         <w:t>un</w:t>
       </w:r>
       <w:r>
-        <w:rPr>
-          <w:lang w:val="en-US"/>
-        </w:rPr>
         <w:t>.</w:t>
       </w:r>
     </w:p>
     <w:p>
       <w:pPr>
         <w:ind w:firstLine="450"/>
-        <w:rPr>
-          <w:lang w:val="en-US"/>
-        </w:rPr>
       </w:pPr>
       <w:r>
         <w:rPr>
           <w:noProof/>
         </w:rPr>
         <w:drawing>
-          <wp:inline distT="0" distB="0" distL="0" distR="0" wp14:anchorId="727FA625" wp14:editId="2615DBBE">
+          <wp:inline distT="0" distB="0" distL="0" distR="0" wp14:anchorId="35ED84B9" wp14:editId="740982A0">
             <wp:extent cx="4572000" cy="2660904"/>
             <wp:effectExtent l="0" t="0" r="0" b="6350"/>
             <wp:docPr id="7" name="Picture 7"/>
@@ -1216,7 +1382,7 @@
                     <pic:cNvPicPr/>
                   </pic:nvPicPr>
                   <pic:blipFill>
-                    <a:blip r:embed="rId15"/>
+                    <a:blip r:embed="rId16"/>
                     <a:stretch>
                       <a:fillRect/>
                     </a:stretch>
@@ -1244,9 +1410,6 @@
           <w:ilvl w:val="0"/>
           <w:numId w:val="2"/>
         </w:numPr>
-        <w:rPr>
-          <w:lang w:val="en-US"/>
-        </w:rPr>
         <w:sectPr>
           <w:pgSz w:w="11906" w:h="16838"/>
           <w:pgMar w:top="1440" w:right="1440" w:bottom="1440" w:left="1440" w:header="720" w:footer="720" w:gutter="0"/>
@@ -1262,56 +1425,37 @@
           <w:ilvl w:val="0"/>
           <w:numId w:val="2"/>
         </w:numPr>
-        <w:rPr>
-          <w:lang w:val="en-US"/>
-        </w:rPr>
-      </w:pPr>
-      <w:r>
-        <w:rPr>
-          <w:lang w:val="en-US"/>
-        </w:rPr>
+      </w:pPr>
+      <w:r>
         <w:lastRenderedPageBreak/>
         <w:t xml:space="preserve">Select the </w:t>
       </w:r>
       <w:r>
         <w:rPr>
           <w:b/>
-          <w:lang w:val="en-US"/>
         </w:rPr>
         <w:t>same reference BOTLAID</w:t>
       </w:r>
       <w:r>
-        <w:rPr>
-          <w:lang w:val="en-US"/>
-        </w:rPr>
         <w:t xml:space="preserve"> file that you hav</w:t>
       </w:r>
       <w:r>
-        <w:rPr>
-          <w:lang w:val="en-US"/>
-        </w:rPr>
         <w:t>e used to generate the template</w:t>
       </w:r>
       <w:r>
-        <w:rPr>
-          <w:lang w:val="en-US"/>
-        </w:rPr>
         <w:t>.</w:t>
       </w:r>
     </w:p>
     <w:p>
       <w:pPr>
         <w:ind w:firstLine="450"/>
-        <w:rPr>
-          <w:lang w:val="en-US"/>
-        </w:rPr>
       </w:pPr>
       <w:r>
         <w:rPr>
           <w:noProof/>
         </w:rPr>
         <w:drawing>
-          <wp:inline distT="0" distB="0" distL="0" distR="0" wp14:anchorId="56C1D846" wp14:editId="6592DC74">
+          <wp:inline distT="0" distB="0" distL="0" distR="0" wp14:anchorId="2BE51C21" wp14:editId="0F74D5F7">
             <wp:extent cx="5038344" cy="3154680"/>
             <wp:effectExtent l="0" t="0" r="0" b="7620"/>
             <wp:docPr id="8" name="Picture 8"/>
@@ -1354,59 +1498,40 @@
           <w:ilvl w:val="0"/>
           <w:numId w:val="2"/>
         </w:numPr>
-        <w:rPr>
-          <w:lang w:val="en-US"/>
-        </w:rPr>
-      </w:pPr>
-      <w:r>
-        <w:rPr>
-          <w:lang w:val="en-US"/>
-        </w:rPr>
+      </w:pPr>
+      <w:r>
         <w:t>Navigate to the directory you want to save your output and enter a desired</w:t>
       </w:r>
       <w:r>
-        <w:rPr>
-          <w:lang w:val="en-US"/>
-        </w:rPr>
         <w:t xml:space="preserve"> file name, then click on </w:t>
       </w:r>
-      <w:bookmarkStart w:id="0" w:name="_GoBack"/>
       <w:r>
         <w:rPr>
           <w:b/>
           <w:u w:val="single"/>
-          <w:lang w:val="en-US"/>
         </w:rPr>
         <w:t>S</w:t>
       </w:r>
-      <w:bookmarkEnd w:id="0"/>
       <w:r>
         <w:rPr>
           <w:b/>
-          <w:lang w:val="en-US"/>
         </w:rPr>
         <w:t>ave</w:t>
       </w:r>
       <w:r>
-        <w:rPr>
-          <w:lang w:val="en-US"/>
-        </w:rPr>
         <w:t xml:space="preserve">. </w:t>
       </w:r>
     </w:p>
     <w:p>
       <w:pPr>
         <w:ind w:firstLine="450"/>
-        <w:rPr>
-          <w:lang w:val="en-US"/>
-        </w:rPr>
       </w:pPr>
       <w:r>
         <w:rPr>
           <w:noProof/>
         </w:rPr>
         <w:drawing>
-          <wp:inline distT="0" distB="0" distL="0" distR="0" wp14:anchorId="4E2044FA" wp14:editId="470307CE">
+          <wp:inline distT="0" distB="0" distL="0" distR="0" wp14:anchorId="10410C25" wp14:editId="2A7BAFC0">
             <wp:extent cx="4279506" cy="2678806"/>
             <wp:effectExtent l="0" t="0" r="6985" b="7620"/>
             <wp:docPr id="9" name="Picture 9"/>
@@ -1421,7 +1546,7 @@
                     <pic:cNvPicPr/>
                   </pic:nvPicPr>
                   <pic:blipFill>
-                    <a:blip r:embed="rId16"/>
+                    <a:blip r:embed="rId17"/>
                     <a:stretch>
                       <a:fillRect/>
                     </a:stretch>
@@ -1442,13 +1567,7 @@
         </w:drawing>
       </w:r>
     </w:p>
-    <w:p>
-      <w:pPr>
-        <w:rPr>
-          <w:lang w:val="en-US"/>
-        </w:rPr>
-      </w:pPr>
-    </w:p>
+    <w:p/>
     <w:sectPr>
       <w:pgSz w:w="11906" w:h="16838"/>
       <w:pgMar w:top="1440" w:right="1440" w:bottom="1440" w:left="1440" w:header="720" w:footer="720" w:gutter="0"/>
@@ -1519,7 +1638,7 @@
           <w:rPr>
             <w:noProof/>
           </w:rPr>
-          <w:t>Sunday, July 29, 2012</w:t>
+          <w:t>Tuesday, July 31, 2012</w:t>
         </w:r>
         <w:r>
           <w:fldChar w:fldCharType="end"/>
@@ -1543,7 +1662,7 @@
           <w:rPr>
             <w:noProof/>
           </w:rPr>
-          <w:t>2</w:t>
+          <w:t>1</w:t>
         </w:r>
         <w:r>
           <w:rPr>
@@ -1760,6 +1879,119 @@
     </w:lvl>
   </w:abstractNum>
   <w:abstractNum w:abstractNumId="2">
+    <w:nsid w:val="63BF5078"/>
+    <w:multiLevelType w:val="hybridMultilevel"/>
+    <w:tmpl w:val="AEB02194"/>
+    <w:lvl w:ilvl="0" w:tplc="48090001">
+      <w:start w:val="1"/>
+      <w:numFmt w:val="bullet"/>
+      <w:lvlText w:val=""/>
+      <w:lvlJc w:val="left"/>
+      <w:pPr>
+        <w:ind w:left="720" w:hanging="360"/>
+      </w:pPr>
+      <w:rPr>
+        <w:rFonts w:ascii="Symbol" w:hAnsi="Symbol" w:hint="default"/>
+      </w:rPr>
+    </w:lvl>
+    <w:lvl w:ilvl="1" w:tplc="48090003" w:tentative="1">
+      <w:start w:val="1"/>
+      <w:numFmt w:val="bullet"/>
+      <w:lvlText w:val="o"/>
+      <w:lvlJc w:val="left"/>
+      <w:pPr>
+        <w:ind w:left="1440" w:hanging="360"/>
+      </w:pPr>
+      <w:rPr>
+        <w:rFonts w:ascii="Courier New" w:hAnsi="Courier New" w:cs="Courier New" w:hint="default"/>
+      </w:rPr>
+    </w:lvl>
+    <w:lvl w:ilvl="2" w:tplc="48090005" w:tentative="1">
+      <w:start w:val="1"/>
+      <w:numFmt w:val="bullet"/>
+      <w:lvlText w:val=""/>
+      <w:lvlJc w:val="left"/>
+      <w:pPr>
+        <w:ind w:left="2160" w:hanging="360"/>
+      </w:pPr>
+      <w:rPr>
+        <w:rFonts w:ascii="Wingdings" w:hAnsi="Wingdings" w:hint="default"/>
+      </w:rPr>
+    </w:lvl>
+    <w:lvl w:ilvl="3" w:tplc="48090001" w:tentative="1">
+      <w:start w:val="1"/>
+      <w:numFmt w:val="bullet"/>
+      <w:lvlText w:val=""/>
+      <w:lvlJc w:val="left"/>
+      <w:pPr>
+        <w:ind w:left="2880" w:hanging="360"/>
+      </w:pPr>
+      <w:rPr>
+        <w:rFonts w:ascii="Symbol" w:hAnsi="Symbol" w:hint="default"/>
+      </w:rPr>
+    </w:lvl>
+    <w:lvl w:ilvl="4" w:tplc="48090003" w:tentative="1">
+      <w:start w:val="1"/>
+      <w:numFmt w:val="bullet"/>
+      <w:lvlText w:val="o"/>
+      <w:lvlJc w:val="left"/>
+      <w:pPr>
+        <w:ind w:left="3600" w:hanging="360"/>
+      </w:pPr>
+      <w:rPr>
+        <w:rFonts w:ascii="Courier New" w:hAnsi="Courier New" w:cs="Courier New" w:hint="default"/>
+      </w:rPr>
+    </w:lvl>
+    <w:lvl w:ilvl="5" w:tplc="48090005" w:tentative="1">
+      <w:start w:val="1"/>
+      <w:numFmt w:val="bullet"/>
+      <w:lvlText w:val=""/>
+      <w:lvlJc w:val="left"/>
+      <w:pPr>
+        <w:ind w:left="4320" w:hanging="360"/>
+      </w:pPr>
+      <w:rPr>
+        <w:rFonts w:ascii="Wingdings" w:hAnsi="Wingdings" w:hint="default"/>
+      </w:rPr>
+    </w:lvl>
+    <w:lvl w:ilvl="6" w:tplc="48090001" w:tentative="1">
+      <w:start w:val="1"/>
+      <w:numFmt w:val="bullet"/>
+      <w:lvlText w:val=""/>
+      <w:lvlJc w:val="left"/>
+      <w:pPr>
+        <w:ind w:left="5040" w:hanging="360"/>
+      </w:pPr>
+      <w:rPr>
+        <w:rFonts w:ascii="Symbol" w:hAnsi="Symbol" w:hint="default"/>
+      </w:rPr>
+    </w:lvl>
+    <w:lvl w:ilvl="7" w:tplc="48090003" w:tentative="1">
+      <w:start w:val="1"/>
+      <w:numFmt w:val="bullet"/>
+      <w:lvlText w:val="o"/>
+      <w:lvlJc w:val="left"/>
+      <w:pPr>
+        <w:ind w:left="5760" w:hanging="360"/>
+      </w:pPr>
+      <w:rPr>
+        <w:rFonts w:ascii="Courier New" w:hAnsi="Courier New" w:cs="Courier New" w:hint="default"/>
+      </w:rPr>
+    </w:lvl>
+    <w:lvl w:ilvl="8" w:tplc="48090005" w:tentative="1">
+      <w:start w:val="1"/>
+      <w:numFmt w:val="bullet"/>
+      <w:lvlText w:val=""/>
+      <w:lvlJc w:val="left"/>
+      <w:pPr>
+        <w:ind w:left="6480" w:hanging="360"/>
+      </w:pPr>
+      <w:rPr>
+        <w:rFonts w:ascii="Wingdings" w:hAnsi="Wingdings" w:hint="default"/>
+      </w:rPr>
+    </w:lvl>
+  </w:abstractNum>
+  <w:abstractNum w:abstractNumId="3">
     <w:nsid w:val="7BDD2E52"/>
     <w:multiLevelType w:val="hybridMultilevel"/>
     <w:tmpl w:val="6CAA4776"/>
@@ -1852,6 +2084,9 @@
     <w:abstractNumId w:val="0"/>
   </w:num>
   <w:num w:numId="3">
+    <w:abstractNumId w:val="3"/>
+  </w:num>
+  <w:num w:numId="4">
     <w:abstractNumId w:val="2"/>
   </w:num>
 </w:numbering>
@@ -2211,6 +2446,32 @@
       <w:contextualSpacing/>
     </w:pPr>
   </w:style>
+  <w:style w:type="table" w:styleId="TableGrid">
+    <w:name w:val="Table Grid"/>
+    <w:basedOn w:val="TableNormal"/>
+    <w:uiPriority w:val="59"/>
+    <w:rsid w:val="002432B7"/>
+    <w:pPr>
+      <w:spacing w:after="0" w:line="240" w:lineRule="auto"/>
+    </w:pPr>
+    <w:tblPr>
+      <w:tblInd w:w="0" w:type="dxa"/>
+      <w:tblBorders>
+        <w:top w:val="single" w:sz="4" w:space="0" w:color="auto"/>
+        <w:left w:val="single" w:sz="4" w:space="0" w:color="auto"/>
+        <w:bottom w:val="single" w:sz="4" w:space="0" w:color="auto"/>
+        <w:right w:val="single" w:sz="4" w:space="0" w:color="auto"/>
+        <w:insideH w:val="single" w:sz="4" w:space="0" w:color="auto"/>
+        <w:insideV w:val="single" w:sz="4" w:space="0" w:color="auto"/>
+      </w:tblBorders>
+      <w:tblCellMar>
+        <w:top w:w="0" w:type="dxa"/>
+        <w:left w:w="108" w:type="dxa"/>
+        <w:bottom w:w="0" w:type="dxa"/>
+        <w:right w:w="108" w:type="dxa"/>
+      </w:tblCellMar>
+    </w:tblPr>
+  </w:style>
 </w:styles>
 </file>
 
@@ -2568,6 +2829,32 @@
       <w:contextualSpacing/>
     </w:pPr>
   </w:style>
+  <w:style w:type="table" w:styleId="TableGrid">
+    <w:name w:val="Table Grid"/>
+    <w:basedOn w:val="TableNormal"/>
+    <w:uiPriority w:val="59"/>
+    <w:rsid w:val="002432B7"/>
+    <w:pPr>
+      <w:spacing w:after="0" w:line="240" w:lineRule="auto"/>
+    </w:pPr>
+    <w:tblPr>
+      <w:tblInd w:w="0" w:type="dxa"/>
+      <w:tblBorders>
+        <w:top w:val="single" w:sz="4" w:space="0" w:color="auto"/>
+        <w:left w:val="single" w:sz="4" w:space="0" w:color="auto"/>
+        <w:bottom w:val="single" w:sz="4" w:space="0" w:color="auto"/>
+        <w:right w:val="single" w:sz="4" w:space="0" w:color="auto"/>
+        <w:insideH w:val="single" w:sz="4" w:space="0" w:color="auto"/>
+        <w:insideV w:val="single" w:sz="4" w:space="0" w:color="auto"/>
+      </w:tblBorders>
+      <w:tblCellMar>
+        <w:top w:w="0" w:type="dxa"/>
+        <w:left w:w="108" w:type="dxa"/>
+        <w:bottom w:w="0" w:type="dxa"/>
+        <w:right w:w="108" w:type="dxa"/>
+      </w:tblCellMar>
+    </w:tblPr>
+  </w:style>
 </w:styles>
 </file>
 
@@ -2861,7 +3148,7 @@
 </file>
 
 <file path=customXml/itemProps1.xml><?xml version="1.0" encoding="utf-8"?>
-<ds:datastoreItem xmlns:ds="http://schemas.openxmlformats.org/officeDocument/2006/customXml" ds:itemID="{E2536C73-43BA-4EA4-9D5D-DE26E7F6B7A0}">
+<ds:datastoreItem xmlns:ds="http://schemas.openxmlformats.org/officeDocument/2006/customXml" ds:itemID="{5A3A25B2-E3C0-4C5D-B8EE-869DC3BC48EA}">
   <ds:schemaRefs>
     <ds:schemaRef ds:uri="http://schemas.openxmlformats.org/officeDocument/2006/bibliography"/>
   </ds:schemaRefs>

</xml_diff>